<commit_message>
Updated new word document
</commit_message>
<xml_diff>
--- a/newword.docx
+++ b/newword.docx
@@ -3,11 +3,570 @@
 <w:document xmlns:wpc="http://schemas.microsoft.com/office/word/2010/wordprocessingCanvas" xmlns:cx="http://schemas.microsoft.com/office/drawing/2014/chartex" xmlns:cx1="http://schemas.microsoft.com/office/drawing/2015/9/8/chartex" xmlns:cx2="http://schemas.microsoft.com/office/drawing/2015/10/21/chartex" xmlns:cx3="http://schemas.microsoft.com/office/drawing/2016/5/9/chartex" xmlns:cx4="http://schemas.microsoft.com/office/drawing/2016/5/10/chartex" xmlns:cx5="http://schemas.microsoft.com/office/drawing/2016/5/11/chartex" xmlns:cx6="http://schemas.microsoft.com/office/drawing/2016/5/12/chartex" xmlns:cx7="http://schemas.microsoft.com/office/drawing/2016/5/13/chartex" xmlns:cx8="http://schemas.microsoft.com/office/drawing/2016/5/14/chartex" xmlns:mc="http://schemas.openxmlformats.org/markup-compatibility/2006" xmlns:aink="http://schemas.microsoft.com/office/drawing/2016/ink" xmlns:am3d="http://schemas.microsoft.com/office/drawing/2017/model3d" xmlns:o="urn:schemas-microsoft-com:office:office" xmlns:r="http://schemas.openxmlformats.org/officeDocument/2006/relationships" xmlns:m="http://schemas.openxmlformats.org/officeDocument/2006/math" xmlns:v="urn:schemas-microsoft-com:vml" xmlns:wp14="http://schemas.microsoft.com/office/word/2010/wordprocessingDrawing" xmlns:wp="http://schemas.openxmlformats.org/drawingml/2006/wordprocessingDrawing" xmlns:w10="urn:schemas-microsoft-com:office:word" xmlns:w="http://schemas.openxmlformats.org/wordprocessingml/2006/main" xmlns:w14="http://schemas.microsoft.com/office/word/2010/wordml" xmlns:w15="http://schemas.microsoft.com/office/word/2012/wordml" xmlns:w16cex="http://schemas.microsoft.com/office/word/2018/wordml/cex" xmlns:w16cid="http://schemas.microsoft.com/office/word/2016/wordml/cid" xmlns:w16="http://schemas.microsoft.com/office/word/2018/wordml" xmlns:w16se="http://schemas.microsoft.com/office/word/2015/wordml/symex" xmlns:wpg="http://schemas.microsoft.com/office/word/2010/wordprocessingGroup" xmlns:wpi="http://schemas.microsoft.com/office/word/2010/wordprocessingInk" xmlns:wne="http://schemas.microsoft.com/office/word/2006/wordml" xmlns:wps="http://schemas.microsoft.com/office/word/2010/wordprocessingShape" mc:Ignorable="w14 w15 w16se w16cid w16 w16cex wp14">
   <w:body>
     <w:p>
-      <w:r>
-        <w:t>This is a sample word file</w:t>
-      </w:r>
-    </w:p>
-    <w:p/>
+      <w:proofErr w:type="spellStart"/>
+      <w:r>
+        <w:t>Github</w:t>
+      </w:r>
+      <w:proofErr w:type="spellEnd"/>
+      <w:r>
+        <w:t xml:space="preserve"> is a code hosting platform for version control and collaboration. It lets us to work together on projects from anywhere. </w:t>
+      </w:r>
+      <w:proofErr w:type="spellStart"/>
+      <w:r>
+        <w:t>Github</w:t>
+      </w:r>
+      <w:proofErr w:type="spellEnd"/>
+      <w:r>
+        <w:t xml:space="preserve"> Flow is a lightweight, branch-based workflow that supports teams and projects where deployment is made regularly.</w:t>
+      </w:r>
+    </w:p>
+    <w:p>
+      <w:r>
+        <w:t>Git Commands</w:t>
+      </w:r>
+    </w:p>
+    <w:p>
+      <w:pPr>
+        <w:pStyle w:val="ListParagraph"/>
+        <w:numPr>
+          <w:ilvl w:val="0"/>
+          <w:numId w:val="2"/>
+        </w:numPr>
+      </w:pPr>
+      <w:r>
+        <w:t>Cloning Remote repository-</w:t>
+      </w:r>
+      <w:r>
+        <w:br/>
+        <w:t>command- git clone &lt;</w:t>
+      </w:r>
+      <w:proofErr w:type="spellStart"/>
+      <w:r>
+        <w:t>remote_repository_url</w:t>
+      </w:r>
+      <w:proofErr w:type="spellEnd"/>
+      <w:r>
+        <w:t>&gt;</w:t>
+      </w:r>
+    </w:p>
+    <w:p>
+      <w:pPr>
+        <w:pStyle w:val="ListParagraph"/>
+      </w:pPr>
+      <w:r>
+        <w:br/>
+        <w:t>To know which remote repository we cloned- git remote</w:t>
+      </w:r>
+      <w:r>
+        <w:br/>
+      </w:r>
+      <w:r>
+        <w:br/>
+        <w:t>To create repository in remote</w:t>
+      </w:r>
+      <w:r>
+        <w:br/>
+        <w:t>git remote add &lt;</w:t>
+      </w:r>
+      <w:proofErr w:type="spellStart"/>
+      <w:r>
+        <w:t>name_of_repository</w:t>
+      </w:r>
+      <w:proofErr w:type="spellEnd"/>
+      <w:r>
+        <w:t>&gt;&lt;</w:t>
+      </w:r>
+      <w:proofErr w:type="spellStart"/>
+      <w:r>
+        <w:t>URL_ofRemote</w:t>
+      </w:r>
+      <w:proofErr w:type="spellEnd"/>
+      <w:r>
+        <w:t>&gt;</w:t>
+      </w:r>
+    </w:p>
+    <w:p>
+      <w:pPr>
+        <w:pStyle w:val="ListParagraph"/>
+      </w:pPr>
+    </w:p>
+    <w:p>
+      <w:pPr>
+        <w:pStyle w:val="ListParagraph"/>
+        <w:numPr>
+          <w:ilvl w:val="0"/>
+          <w:numId w:val="2"/>
+        </w:numPr>
+      </w:pPr>
+      <w:r>
+        <w:t>Fetching and Pulling</w:t>
+      </w:r>
+      <w:r>
+        <w:br/>
+        <w:t>git fetch &lt;remote&gt;- this command will fetch the remote file into local without merging the files</w:t>
+      </w:r>
+    </w:p>
+    <w:p>
+      <w:pPr>
+        <w:pStyle w:val="ListParagraph"/>
+      </w:pPr>
+    </w:p>
+    <w:p>
+      <w:pPr>
+        <w:pStyle w:val="ListParagraph"/>
+      </w:pPr>
+      <w:proofErr w:type="gramStart"/>
+      <w:r>
+        <w:t>git</w:t>
+      </w:r>
+      <w:proofErr w:type="gramEnd"/>
+      <w:r>
+        <w:t xml:space="preserve"> pull &lt;remote&gt;- this command will fetch file into local by merging the files</w:t>
+      </w:r>
+      <w:r>
+        <w:br/>
+      </w:r>
+    </w:p>
+    <w:p>
+      <w:pPr>
+        <w:pStyle w:val="ListParagraph"/>
+        <w:numPr>
+          <w:ilvl w:val="0"/>
+          <w:numId w:val="2"/>
+        </w:numPr>
+      </w:pPr>
+      <w:r>
+        <w:t>Adding a repository into git</w:t>
+      </w:r>
+      <w:r>
+        <w:br/>
+        <w:t>git remote add name&lt;</w:t>
+      </w:r>
+      <w:proofErr w:type="spellStart"/>
+      <w:r>
+        <w:t>url</w:t>
+      </w:r>
+      <w:proofErr w:type="spellEnd"/>
+      <w:r>
+        <w:t xml:space="preserve"> of repository&gt;- adding the repository in git to perform operations on remote repository.</w:t>
+      </w:r>
+      <w:r>
+        <w:br/>
+      </w:r>
+      <w:r>
+        <w:br/>
+        <w:t xml:space="preserve">git </w:t>
+      </w:r>
+      <w:proofErr w:type="gramStart"/>
+      <w:r>
+        <w:t>add .</w:t>
+      </w:r>
+      <w:proofErr w:type="gramEnd"/>
+      <w:r>
+        <w:t xml:space="preserve"> – add all the files created in the local to the remote repository (for singular files git add &lt;file name&gt;)</w:t>
+      </w:r>
+      <w:r>
+        <w:br/>
+      </w:r>
+      <w:r>
+        <w:br/>
+        <w:t>git commit -m “add comment”– commits the files to be pushed in the remote repository</w:t>
+      </w:r>
+      <w:r>
+        <w:br/>
+      </w:r>
+    </w:p>
+    <w:p>
+      <w:pPr>
+        <w:pStyle w:val="ListParagraph"/>
+        <w:numPr>
+          <w:ilvl w:val="0"/>
+          <w:numId w:val="2"/>
+        </w:numPr>
+      </w:pPr>
+      <w:r>
+        <w:t>Pushing to remote</w:t>
+      </w:r>
+      <w:r>
+        <w:br/>
+        <w:t xml:space="preserve">git push &lt;remote&gt;&lt;branch&gt;- </w:t>
+      </w:r>
+      <w:proofErr w:type="spellStart"/>
+      <w:r>
+        <w:t>eg</w:t>
+      </w:r>
+      <w:proofErr w:type="spellEnd"/>
+      <w:r>
+        <w:t xml:space="preserve">- git push -u origin </w:t>
+      </w:r>
+      <w:r>
+        <w:t xml:space="preserve">–all </w:t>
+      </w:r>
+      <w:r>
+        <w:sym w:font="Wingdings" w:char="F0E0"/>
+      </w:r>
+      <w:r>
+        <w:t xml:space="preserve"> -u for updating remote repository.</w:t>
+      </w:r>
+      <w:r>
+        <w:br/>
+        <w:t xml:space="preserve">                                                                                                 </w:t>
+      </w:r>
+      <w:r>
+        <w:sym w:font="Wingdings" w:char="F0E0"/>
+      </w:r>
+      <w:r>
+        <w:t xml:space="preserve"> origin means local by default.</w:t>
+      </w:r>
+      <w:r>
+        <w:br/>
+        <w:t xml:space="preserve">                                                                                                 </w:t>
+      </w:r>
+      <w:r>
+        <w:sym w:font="Wingdings" w:char="F0E0"/>
+      </w:r>
+      <w:r>
+        <w:t xml:space="preserve"> --all means to push all the updates</w:t>
+      </w:r>
+      <w:r>
+        <w:br/>
+      </w:r>
+      <w:r>
+        <w:br/>
+        <w:t>git remote-  gives the keyword to which the remote repository is mapped</w:t>
+      </w:r>
+      <w:r>
+        <w:br/>
+      </w:r>
+      <w:r>
+        <w:br/>
+        <w:t>git remote rename &lt;from&gt;&lt;</w:t>
+      </w:r>
+      <w:proofErr w:type="spellStart"/>
+      <w:r>
+        <w:t>to</w:t>
+      </w:r>
+      <w:proofErr w:type="spellEnd"/>
+      <w:r>
+        <w:t>&gt;- To rename the repository</w:t>
+      </w:r>
+      <w:r>
+        <w:br/>
+      </w:r>
+      <w:r>
+        <w:br/>
+        <w:t>git remote remove&lt;name&gt;- To rename the repository</w:t>
+      </w:r>
+      <w:r>
+        <w:br/>
+      </w:r>
+    </w:p>
+    <w:p>
+      <w:pPr>
+        <w:pStyle w:val="ListParagraph"/>
+        <w:numPr>
+          <w:ilvl w:val="0"/>
+          <w:numId w:val="2"/>
+        </w:numPr>
+      </w:pPr>
+      <w:r>
+        <w:t>Tagging</w:t>
+      </w:r>
+      <w:r>
+        <w:br/>
+        <w:t>Git has the ability to tag specific points in history as being important</w:t>
+      </w:r>
+      <w:r>
+        <w:br/>
+        <w:t>git tag</w:t>
+      </w:r>
+      <w:proofErr w:type="gramStart"/>
+      <w:r>
+        <w:t>-  to</w:t>
+      </w:r>
+      <w:proofErr w:type="gramEnd"/>
+      <w:r>
+        <w:t xml:space="preserve"> know the list of tags available</w:t>
+      </w:r>
+      <w:r>
+        <w:br/>
+      </w:r>
+      <w:r>
+        <w:br/>
+        <w:t>git tag -l “version”- to view tags matching a certain pattern</w:t>
+      </w:r>
+      <w:r>
+        <w:br/>
+      </w:r>
+    </w:p>
+    <w:p>
+      <w:pPr>
+        <w:pStyle w:val="ListParagraph"/>
+        <w:numPr>
+          <w:ilvl w:val="0"/>
+          <w:numId w:val="2"/>
+        </w:numPr>
+      </w:pPr>
+      <w:r>
+        <w:lastRenderedPageBreak/>
+        <w:t>Creating Tags</w:t>
+      </w:r>
+      <w:r>
+        <w:br/>
+      </w:r>
+      <w:r>
+        <w:t>T</w:t>
+      </w:r>
+      <w:r>
+        <w:t>ypes of tags-</w:t>
+      </w:r>
+      <w:r>
+        <w:br/>
+        <w:t>1. A lightweight tag is very much like a branch that doesn’t change- it’s just a pointer to a specific commit</w:t>
+      </w:r>
+      <w:r>
+        <w:br/>
+      </w:r>
+      <w:r>
+        <w:br/>
+        <w:t xml:space="preserve">2. Annotate tags, however, are stored as full objects in the git database. They’re </w:t>
+      </w:r>
+      <w:proofErr w:type="spellStart"/>
+      <w:r>
+        <w:t>checksummed</w:t>
+      </w:r>
+      <w:proofErr w:type="spellEnd"/>
+      <w:r>
+        <w:t xml:space="preserve">; contain the tagger name, email and date; have a tagging message and can be signed and verified with GNU Privacy </w:t>
+      </w:r>
+      <w:proofErr w:type="gramStart"/>
+      <w:r>
+        <w:t>Guard(</w:t>
+      </w:r>
+      <w:proofErr w:type="gramEnd"/>
+      <w:r>
+        <w:t>GPG)</w:t>
+      </w:r>
+      <w:r>
+        <w:br/>
+      </w:r>
+    </w:p>
+    <w:p>
+      <w:pPr>
+        <w:pStyle w:val="ListParagraph"/>
+        <w:numPr>
+          <w:ilvl w:val="0"/>
+          <w:numId w:val="2"/>
+        </w:numPr>
+      </w:pPr>
+      <w:r>
+        <w:t>Creating Annotated Tags</w:t>
+      </w:r>
+      <w:r>
+        <w:br/>
+        <w:t>git tag -a v1.1 -m “comment”</w:t>
+      </w:r>
+      <w:r>
+        <w:br/>
+      </w:r>
+      <w:r>
+        <w:br/>
+        <w:t>to show the tag</w:t>
+      </w:r>
+      <w:proofErr w:type="gramStart"/>
+      <w:r>
+        <w:t>-  git</w:t>
+      </w:r>
+      <w:proofErr w:type="gramEnd"/>
+      <w:r>
+        <w:t xml:space="preserve"> show v1.1</w:t>
+      </w:r>
+      <w:r>
+        <w:br/>
+      </w:r>
+    </w:p>
+    <w:p>
+      <w:pPr>
+        <w:pStyle w:val="ListParagraph"/>
+        <w:numPr>
+          <w:ilvl w:val="0"/>
+          <w:numId w:val="2"/>
+        </w:numPr>
+      </w:pPr>
+      <w:r>
+        <w:t>Creating lightweight Tags</w:t>
+      </w:r>
+      <w:r>
+        <w:br/>
+        <w:t xml:space="preserve">This is used to store </w:t>
+      </w:r>
+      <w:r>
+        <w:t>commit checksum in the file no other information is kept. To create do not supply any of the -a, -s or -m option. Just proving tag name.</w:t>
+      </w:r>
+      <w:r>
+        <w:br/>
+      </w:r>
+      <w:r>
+        <w:br/>
+        <w:t>git tag v1.3</w:t>
+      </w:r>
+      <w:r>
+        <w:br/>
+      </w:r>
+    </w:p>
+    <w:p>
+      <w:pPr>
+        <w:pStyle w:val="ListParagraph"/>
+        <w:numPr>
+          <w:ilvl w:val="0"/>
+          <w:numId w:val="2"/>
+        </w:numPr>
+      </w:pPr>
+      <w:r>
+        <w:t>Tagging after some time</w:t>
+      </w:r>
+      <w:r>
+        <w:br/>
+        <w:t>We can also tag even after some time we have committed. Following are the steps</w:t>
+      </w:r>
+      <w:r>
+        <w:br/>
+        <w:t>git log -pretty =</w:t>
+      </w:r>
+      <w:proofErr w:type="spellStart"/>
+      <w:r>
+        <w:t>oneline</w:t>
+      </w:r>
+      <w:proofErr w:type="spellEnd"/>
+      <w:r>
+        <w:br/>
+        <w:t>know the commit which you want to tag</w:t>
+      </w:r>
+      <w:r>
+        <w:br/>
+        <w:t>Add below line to tag</w:t>
+      </w:r>
+      <w:r>
+        <w:br/>
+        <w:t>git tag -a v1.5 &lt;</w:t>
+      </w:r>
+      <w:proofErr w:type="spellStart"/>
+      <w:r>
+        <w:t>commitstartingpart</w:t>
+      </w:r>
+      <w:proofErr w:type="spellEnd"/>
+      <w:r>
+        <w:t>&gt;</w:t>
+      </w:r>
+      <w:r>
+        <w:br/>
+      </w:r>
+    </w:p>
+    <w:p>
+      <w:pPr>
+        <w:pStyle w:val="ListParagraph"/>
+        <w:numPr>
+          <w:ilvl w:val="0"/>
+          <w:numId w:val="2"/>
+        </w:numPr>
+      </w:pPr>
+      <w:r>
+        <w:t>Pushing tags to remote repository</w:t>
+      </w:r>
+      <w:r>
+        <w:br/>
+        <w:t>to push specific tag</w:t>
+      </w:r>
+      <w:r>
+        <w:br/>
+        <w:t>git push origin &lt;</w:t>
+      </w:r>
+      <w:proofErr w:type="spellStart"/>
+      <w:r>
+        <w:t>tagname</w:t>
+      </w:r>
+      <w:proofErr w:type="spellEnd"/>
+      <w:r>
+        <w:t>&gt;--</w:t>
+      </w:r>
+      <w:proofErr w:type="spellStart"/>
+      <w:r>
+        <w:t>eg</w:t>
+      </w:r>
+      <w:proofErr w:type="spellEnd"/>
+      <w:r>
+        <w:t>- git push origin v1.5</w:t>
+      </w:r>
+      <w:r>
+        <w:br/>
+      </w:r>
+      <w:r>
+        <w:br/>
+        <w:t>to push all the tags</w:t>
+      </w:r>
+      <w:r>
+        <w:br/>
+        <w:t>git push origin –tags</w:t>
+      </w:r>
+      <w:r>
+        <w:br/>
+      </w:r>
+    </w:p>
+    <w:p>
+      <w:pPr>
+        <w:pStyle w:val="ListParagraph"/>
+        <w:numPr>
+          <w:ilvl w:val="0"/>
+          <w:numId w:val="2"/>
+        </w:numPr>
+      </w:pPr>
+      <w:r>
+        <w:t>Fork Repository</w:t>
+      </w:r>
+    </w:p>
+    <w:p>
+      <w:pPr>
+        <w:pStyle w:val="ListParagraph"/>
+      </w:pPr>
+      <w:r>
+        <w:t xml:space="preserve">To access the repository of some other person in </w:t>
+      </w:r>
+      <w:proofErr w:type="spellStart"/>
+      <w:r>
+        <w:t>github</w:t>
+      </w:r>
+      <w:proofErr w:type="spellEnd"/>
+      <w:r>
+        <w:br/>
+        <w:t xml:space="preserve">search for the repository </w:t>
+      </w:r>
+      <w:r>
+        <w:sym w:font="Wingdings" w:char="F0E0"/>
+      </w:r>
+      <w:r>
+        <w:t xml:space="preserve"> open the repository </w:t>
+      </w:r>
+      <w:r>
+        <w:sym w:font="Wingdings" w:char="F0E0"/>
+      </w:r>
+      <w:r>
+        <w:t xml:space="preserve"> click on the fork button </w:t>
+      </w:r>
+      <w:r>
+        <w:sym w:font="Wingdings" w:char="F0E0"/>
+      </w:r>
+      <w:r>
+        <w:t xml:space="preserve"> repository will be copied into our </w:t>
+      </w:r>
+      <w:proofErr w:type="spellStart"/>
+      <w:r>
+        <w:t>github</w:t>
+      </w:r>
+      <w:proofErr w:type="spellEnd"/>
+      <w:r>
+        <w:t xml:space="preserve"> account.</w:t>
+      </w:r>
+    </w:p>
     <w:sectPr>
       <w:pgSz w:w="12240" w:h="15840"/>
       <w:pgMar w:top="1440" w:right="1440" w:bottom="1440" w:left="1440" w:header="720" w:footer="720" w:gutter="0"/>
@@ -66,6 +625,243 @@
     </w:p>
   </w:footnote>
 </w:footnotes>
+</file>
+
+<file path=word/numbering.xml><?xml version="1.0" encoding="utf-8"?>
+<w:numbering xmlns:wpc="http://schemas.microsoft.com/office/word/2010/wordprocessingCanvas" xmlns:cx="http://schemas.microsoft.com/office/drawing/2014/chartex" xmlns:cx1="http://schemas.microsoft.com/office/drawing/2015/9/8/chartex" xmlns:cx2="http://schemas.microsoft.com/office/drawing/2015/10/21/chartex" xmlns:cx3="http://schemas.microsoft.com/office/drawing/2016/5/9/chartex" xmlns:cx4="http://schemas.microsoft.com/office/drawing/2016/5/10/chartex" xmlns:cx5="http://schemas.microsoft.com/office/drawing/2016/5/11/chartex" xmlns:cx6="http://schemas.microsoft.com/office/drawing/2016/5/12/chartex" xmlns:cx7="http://schemas.microsoft.com/office/drawing/2016/5/13/chartex" xmlns:cx8="http://schemas.microsoft.com/office/drawing/2016/5/14/chartex" xmlns:mc="http://schemas.openxmlformats.org/markup-compatibility/2006" xmlns:aink="http://schemas.microsoft.com/office/drawing/2016/ink" xmlns:am3d="http://schemas.microsoft.com/office/drawing/2017/model3d" xmlns:o="urn:schemas-microsoft-com:office:office" xmlns:r="http://schemas.openxmlformats.org/officeDocument/2006/relationships" xmlns:m="http://schemas.openxmlformats.org/officeDocument/2006/math" xmlns:v="urn:schemas-microsoft-com:vml" xmlns:wp14="http://schemas.microsoft.com/office/word/2010/wordprocessingDrawing" xmlns:wp="http://schemas.openxmlformats.org/drawingml/2006/wordprocessingDrawing" xmlns:w10="urn:schemas-microsoft-com:office:word" xmlns:w="http://schemas.openxmlformats.org/wordprocessingml/2006/main" xmlns:w14="http://schemas.microsoft.com/office/word/2010/wordml" xmlns:w15="http://schemas.microsoft.com/office/word/2012/wordml" xmlns:w16cex="http://schemas.microsoft.com/office/word/2018/wordml/cex" xmlns:w16cid="http://schemas.microsoft.com/office/word/2016/wordml/cid" xmlns:w16="http://schemas.microsoft.com/office/word/2018/wordml" xmlns:w16se="http://schemas.microsoft.com/office/word/2015/wordml/symex" xmlns:wpg="http://schemas.microsoft.com/office/word/2010/wordprocessingGroup" xmlns:wpi="http://schemas.microsoft.com/office/word/2010/wordprocessingInk" xmlns:wne="http://schemas.microsoft.com/office/word/2006/wordml" xmlns:wps="http://schemas.microsoft.com/office/word/2010/wordprocessingShape" mc:Ignorable="w14 w15 w16se w16cid w16 w16cex wp14">
+  <w:abstractNum w:abstractNumId="0" w15:restartNumberingAfterBreak="0">
+    <w:nsid w:val="0E1E4336"/>
+    <w:multiLevelType w:val="hybridMultilevel"/>
+    <w:tmpl w:val="4D74EB30"/>
+    <w:lvl w:ilvl="0" w:tplc="04090001">
+      <w:start w:val="1"/>
+      <w:numFmt w:val="bullet"/>
+      <w:lvlText w:val=""/>
+      <w:lvlJc w:val="left"/>
+      <w:pPr>
+        <w:ind w:left="720" w:hanging="360"/>
+      </w:pPr>
+      <w:rPr>
+        <w:rFonts w:ascii="Symbol" w:hAnsi="Symbol" w:hint="default"/>
+      </w:rPr>
+    </w:lvl>
+    <w:lvl w:ilvl="1" w:tplc="04090003" w:tentative="1">
+      <w:start w:val="1"/>
+      <w:numFmt w:val="bullet"/>
+      <w:lvlText w:val="o"/>
+      <w:lvlJc w:val="left"/>
+      <w:pPr>
+        <w:ind w:left="1440" w:hanging="360"/>
+      </w:pPr>
+      <w:rPr>
+        <w:rFonts w:ascii="Courier New" w:hAnsi="Courier New" w:cs="Courier New" w:hint="default"/>
+      </w:rPr>
+    </w:lvl>
+    <w:lvl w:ilvl="2" w:tplc="04090005" w:tentative="1">
+      <w:start w:val="1"/>
+      <w:numFmt w:val="bullet"/>
+      <w:lvlText w:val=""/>
+      <w:lvlJc w:val="left"/>
+      <w:pPr>
+        <w:ind w:left="2160" w:hanging="360"/>
+      </w:pPr>
+      <w:rPr>
+        <w:rFonts w:ascii="Wingdings" w:hAnsi="Wingdings" w:hint="default"/>
+      </w:rPr>
+    </w:lvl>
+    <w:lvl w:ilvl="3" w:tplc="04090001" w:tentative="1">
+      <w:start w:val="1"/>
+      <w:numFmt w:val="bullet"/>
+      <w:lvlText w:val=""/>
+      <w:lvlJc w:val="left"/>
+      <w:pPr>
+        <w:ind w:left="2880" w:hanging="360"/>
+      </w:pPr>
+      <w:rPr>
+        <w:rFonts w:ascii="Symbol" w:hAnsi="Symbol" w:hint="default"/>
+      </w:rPr>
+    </w:lvl>
+    <w:lvl w:ilvl="4" w:tplc="04090003" w:tentative="1">
+      <w:start w:val="1"/>
+      <w:numFmt w:val="bullet"/>
+      <w:lvlText w:val="o"/>
+      <w:lvlJc w:val="left"/>
+      <w:pPr>
+        <w:ind w:left="3600" w:hanging="360"/>
+      </w:pPr>
+      <w:rPr>
+        <w:rFonts w:ascii="Courier New" w:hAnsi="Courier New" w:cs="Courier New" w:hint="default"/>
+      </w:rPr>
+    </w:lvl>
+    <w:lvl w:ilvl="5" w:tplc="04090005" w:tentative="1">
+      <w:start w:val="1"/>
+      <w:numFmt w:val="bullet"/>
+      <w:lvlText w:val=""/>
+      <w:lvlJc w:val="left"/>
+      <w:pPr>
+        <w:ind w:left="4320" w:hanging="360"/>
+      </w:pPr>
+      <w:rPr>
+        <w:rFonts w:ascii="Wingdings" w:hAnsi="Wingdings" w:hint="default"/>
+      </w:rPr>
+    </w:lvl>
+    <w:lvl w:ilvl="6" w:tplc="04090001" w:tentative="1">
+      <w:start w:val="1"/>
+      <w:numFmt w:val="bullet"/>
+      <w:lvlText w:val=""/>
+      <w:lvlJc w:val="left"/>
+      <w:pPr>
+        <w:ind w:left="5040" w:hanging="360"/>
+      </w:pPr>
+      <w:rPr>
+        <w:rFonts w:ascii="Symbol" w:hAnsi="Symbol" w:hint="default"/>
+      </w:rPr>
+    </w:lvl>
+    <w:lvl w:ilvl="7" w:tplc="04090003" w:tentative="1">
+      <w:start w:val="1"/>
+      <w:numFmt w:val="bullet"/>
+      <w:lvlText w:val="o"/>
+      <w:lvlJc w:val="left"/>
+      <w:pPr>
+        <w:ind w:left="5760" w:hanging="360"/>
+      </w:pPr>
+      <w:rPr>
+        <w:rFonts w:ascii="Courier New" w:hAnsi="Courier New" w:cs="Courier New" w:hint="default"/>
+      </w:rPr>
+    </w:lvl>
+    <w:lvl w:ilvl="8" w:tplc="04090005" w:tentative="1">
+      <w:start w:val="1"/>
+      <w:numFmt w:val="bullet"/>
+      <w:lvlText w:val=""/>
+      <w:lvlJc w:val="left"/>
+      <w:pPr>
+        <w:ind w:left="6480" w:hanging="360"/>
+      </w:pPr>
+      <w:rPr>
+        <w:rFonts w:ascii="Wingdings" w:hAnsi="Wingdings" w:hint="default"/>
+      </w:rPr>
+    </w:lvl>
+  </w:abstractNum>
+  <w:abstractNum w:abstractNumId="1" w15:restartNumberingAfterBreak="0">
+    <w:nsid w:val="3CA3087A"/>
+    <w:multiLevelType w:val="hybridMultilevel"/>
+    <w:tmpl w:val="DB2E0BDE"/>
+    <w:lvl w:ilvl="0" w:tplc="04090001">
+      <w:start w:val="1"/>
+      <w:numFmt w:val="bullet"/>
+      <w:lvlText w:val=""/>
+      <w:lvlJc w:val="left"/>
+      <w:pPr>
+        <w:ind w:left="720" w:hanging="360"/>
+      </w:pPr>
+      <w:rPr>
+        <w:rFonts w:ascii="Symbol" w:hAnsi="Symbol" w:hint="default"/>
+      </w:rPr>
+    </w:lvl>
+    <w:lvl w:ilvl="1" w:tplc="04090003" w:tentative="1">
+      <w:start w:val="1"/>
+      <w:numFmt w:val="bullet"/>
+      <w:lvlText w:val="o"/>
+      <w:lvlJc w:val="left"/>
+      <w:pPr>
+        <w:ind w:left="1440" w:hanging="360"/>
+      </w:pPr>
+      <w:rPr>
+        <w:rFonts w:ascii="Courier New" w:hAnsi="Courier New" w:cs="Courier New" w:hint="default"/>
+      </w:rPr>
+    </w:lvl>
+    <w:lvl w:ilvl="2" w:tplc="04090005" w:tentative="1">
+      <w:start w:val="1"/>
+      <w:numFmt w:val="bullet"/>
+      <w:lvlText w:val=""/>
+      <w:lvlJc w:val="left"/>
+      <w:pPr>
+        <w:ind w:left="2160" w:hanging="360"/>
+      </w:pPr>
+      <w:rPr>
+        <w:rFonts w:ascii="Wingdings" w:hAnsi="Wingdings" w:hint="default"/>
+      </w:rPr>
+    </w:lvl>
+    <w:lvl w:ilvl="3" w:tplc="04090001" w:tentative="1">
+      <w:start w:val="1"/>
+      <w:numFmt w:val="bullet"/>
+      <w:lvlText w:val=""/>
+      <w:lvlJc w:val="left"/>
+      <w:pPr>
+        <w:ind w:left="2880" w:hanging="360"/>
+      </w:pPr>
+      <w:rPr>
+        <w:rFonts w:ascii="Symbol" w:hAnsi="Symbol" w:hint="default"/>
+      </w:rPr>
+    </w:lvl>
+    <w:lvl w:ilvl="4" w:tplc="04090003" w:tentative="1">
+      <w:start w:val="1"/>
+      <w:numFmt w:val="bullet"/>
+      <w:lvlText w:val="o"/>
+      <w:lvlJc w:val="left"/>
+      <w:pPr>
+        <w:ind w:left="3600" w:hanging="360"/>
+      </w:pPr>
+      <w:rPr>
+        <w:rFonts w:ascii="Courier New" w:hAnsi="Courier New" w:cs="Courier New" w:hint="default"/>
+      </w:rPr>
+    </w:lvl>
+    <w:lvl w:ilvl="5" w:tplc="04090005" w:tentative="1">
+      <w:start w:val="1"/>
+      <w:numFmt w:val="bullet"/>
+      <w:lvlText w:val=""/>
+      <w:lvlJc w:val="left"/>
+      <w:pPr>
+        <w:ind w:left="4320" w:hanging="360"/>
+      </w:pPr>
+      <w:rPr>
+        <w:rFonts w:ascii="Wingdings" w:hAnsi="Wingdings" w:hint="default"/>
+      </w:rPr>
+    </w:lvl>
+    <w:lvl w:ilvl="6" w:tplc="04090001" w:tentative="1">
+      <w:start w:val="1"/>
+      <w:numFmt w:val="bullet"/>
+      <w:lvlText w:val=""/>
+      <w:lvlJc w:val="left"/>
+      <w:pPr>
+        <w:ind w:left="5040" w:hanging="360"/>
+      </w:pPr>
+      <w:rPr>
+        <w:rFonts w:ascii="Symbol" w:hAnsi="Symbol" w:hint="default"/>
+      </w:rPr>
+    </w:lvl>
+    <w:lvl w:ilvl="7" w:tplc="04090003" w:tentative="1">
+      <w:start w:val="1"/>
+      <w:numFmt w:val="bullet"/>
+      <w:lvlText w:val="o"/>
+      <w:lvlJc w:val="left"/>
+      <w:pPr>
+        <w:ind w:left="5760" w:hanging="360"/>
+      </w:pPr>
+      <w:rPr>
+        <w:rFonts w:ascii="Courier New" w:hAnsi="Courier New" w:cs="Courier New" w:hint="default"/>
+      </w:rPr>
+    </w:lvl>
+    <w:lvl w:ilvl="8" w:tplc="04090005" w:tentative="1">
+      <w:start w:val="1"/>
+      <w:numFmt w:val="bullet"/>
+      <w:lvlText w:val=""/>
+      <w:lvlJc w:val="left"/>
+      <w:pPr>
+        <w:ind w:left="6480" w:hanging="360"/>
+      </w:pPr>
+      <w:rPr>
+        <w:rFonts w:ascii="Wingdings" w:hAnsi="Wingdings" w:hint="default"/>
+      </w:rPr>
+    </w:lvl>
+  </w:abstractNum>
+  <w:num w:numId="1">
+    <w:abstractNumId w:val="0"/>
+  </w:num>
+  <w:num w:numId="2">
+    <w:abstractNumId w:val="1"/>
+  </w:num>
+</w:numbering>
 </file>
 
 <file path=word/styles.xml><?xml version="1.0" encoding="utf-8"?>
@@ -494,6 +1290,17 @@
     <w:semiHidden/>
     <w:unhideWhenUsed/>
   </w:style>
+  <w:style w:type="paragraph" w:styleId="ListParagraph">
+    <w:name w:val="List Paragraph"/>
+    <w:basedOn w:val="Normal"/>
+    <w:uiPriority w:val="34"/>
+    <w:qFormat/>
+    <w:rsid w:val="00477721"/>
+    <w:pPr>
+      <w:ind w:left="720"/>
+      <w:contextualSpacing/>
+    </w:pPr>
+  </w:style>
 </w:styles>
 </file>
 

</xml_diff>